<commit_message>
Misma edición del archivo
</commit_message>
<xml_diff>
--- a/Apuntes.docx
+++ b/Apuntes.docx
@@ -151,10 +151,7 @@
       </w:r>
       <w:proofErr w:type="spellEnd"/>
       <w:r>
-        <w:t xml:space="preserve"> (en español Protocolo Ligero de Acceso a Directorios) que hacen referencia a un protocolo a nivel de aplicación que permite el acceso a un servicio de directorio ordenado y distribuido para buscar diversa información en un entorno de red. LDAP también se considera una base de datos (aunque su sistema de almacenamiento puede ser diferente) a la q</w:t>
-      </w:r>
-      <w:r>
-        <w:t>ue pueden realizarse consultas.</w:t>
+        <w:t xml:space="preserve"> (en español Protocolo Ligero de Acceso a Directorios) que hacen referencia a un protocolo a nivel de aplicación que permite el acceso a un servicio de directorio ordenado y distribuido para buscar diversa información en un entorno de red. LDAP también se considera una base de datos (aunque su sistema de almacenamiento puede ser diferente) a la que pueden realizarse consultas.</w:t>
       </w:r>
     </w:p>
     <w:p/>
@@ -173,18 +170,12 @@
       </w:r>
       <w:proofErr w:type="spellEnd"/>
       <w:r>
-        <w:t xml:space="preserve"> (POP3, Protocolo de Oficina de Correo o "Protocolo de Oficina Postal") en clientes locales de correo para obtener los mensajes de correo electrónico almacenados en un servidor remoto. Es un protocolo de nivel</w:t>
-      </w:r>
-      <w:r>
-        <w:t xml:space="preserve"> de aplicación en el Modelo OSI</w:t>
-      </w:r>
-    </w:p>
-    <w:p/>
-    <w:p/>
-    <w:p>
-      <w:bookmarkStart w:id="0" w:name="_GoBack"/>
-      <w:bookmarkEnd w:id="0"/>
-    </w:p>
+        <w:t xml:space="preserve"> (POP3, Protocolo de Oficina de Correo o "Protocolo de Oficina Postal") en clientes locales de correo para obtener los mensajes de correo electrónico almacenados en un servidor remoto. Es un protocolo de nivel de aplicación en el Modelo OSI</w:t>
+      </w:r>
+    </w:p>
+    <w:p/>
+    <w:p/>
+    <w:p/>
     <w:p>
       <w:r>
         <w:lastRenderedPageBreak/>
@@ -201,10 +192,7 @@
       </w:r>
       <w:proofErr w:type="spellEnd"/>
       <w:r>
-        <w:t xml:space="preserve"> (SMTP) (Protocolo para la transferencia simple de correo electrónico), es un protocolo de red utilizado para el intercambio de mensajes de correo electrónico entre computadoras u otros dispositivos (PDA, teléfonos móviles, etc.). Fue definido en el RFC 2821 y es u</w:t>
-      </w:r>
-      <w:r>
-        <w:t>n estándar oficial de Internet.</w:t>
+        <w:t xml:space="preserve"> (SMTP) (Protocolo para la transferencia simple de correo electrónico), es un protocolo de red utilizado para el intercambio de mensajes de correo electrónico entre computadoras u otros dispositivos (PDA, teléfonos móviles, etc.). Fue definido en el RFC 2821 y es un estándar oficial de Internet.</w:t>
       </w:r>
     </w:p>
     <w:p/>
@@ -268,7 +256,121 @@
     </w:p>
     <w:p/>
     <w:p/>
-    <w:p/>
+    <w:p>
+      <w:pPr>
+        <w:rPr>
+          <w:b/>
+        </w:rPr>
+      </w:pPr>
+      <w:r>
+        <w:rPr>
+          <w:b/>
+        </w:rPr>
+        <w:t>Registros DNS</w:t>
+      </w:r>
+    </w:p>
+    <w:p>
+      <w:r>
+        <w:t xml:space="preserve">Los registros DNS son archivos de mapeo o sistemas que le indican a un servidor DNS a qué dirección IP está asociado un dominio particular. También </w:t>
+      </w:r>
+      <w:proofErr w:type="gramStart"/>
+      <w:r>
+        <w:t>le</w:t>
+      </w:r>
+      <w:proofErr w:type="gramEnd"/>
+      <w:r>
+        <w:t xml:space="preserve"> indican a los servidores DNS cómo manejar las solicitudes que se envían a cada nombre de dominio.</w:t>
+      </w:r>
+    </w:p>
+    <w:p/>
+    <w:p/>
+    <w:p/>
+    <w:p/>
+    <w:p/>
+    <w:p>
+      <w:pPr>
+        <w:rPr>
+          <w:b/>
+        </w:rPr>
+      </w:pPr>
+      <w:r>
+        <w:rPr>
+          <w:b/>
+        </w:rPr>
+        <w:lastRenderedPageBreak/>
+        <w:t>¿Qué tipo de registros DNS existen y para qué sirven?</w:t>
+      </w:r>
+    </w:p>
+    <w:p>
+      <w:r>
+        <w:t>El lugar donde se configuran las entradas DNS para cada dominio son los servidores de nombres. Los diferentes tipos de entradas de registro son:</w:t>
+      </w:r>
+    </w:p>
+    <w:p/>
+    <w:p>
+      <w:r>
+        <w:rPr>
+          <w:b/>
+        </w:rPr>
+        <w:t>Registro A</w:t>
+      </w:r>
+      <w:r>
+        <w:t>: Este registro se utiliza para convertir nombres de host en direcciones IP.</w:t>
+      </w:r>
+    </w:p>
+    <w:p>
+      <w:r>
+        <w:rPr>
+          <w:b/>
+        </w:rPr>
+        <w:t>Registro CNAME</w:t>
+      </w:r>
+      <w:r>
+        <w:t>: Se utiliza para crear nombres de host adicionales (alias), y para crear diferentes servicios bajo una misma dirección IP.</w:t>
+      </w:r>
+    </w:p>
+    <w:p>
+      <w:r>
+        <w:rPr>
+          <w:b/>
+        </w:rPr>
+        <w:t>Registro NS</w:t>
+      </w:r>
+      <w:r>
+        <w:t>: indica los servidores de DNS autorizados para el dominio, es decir, a quién hay que preguntar para saber acerca de los registros de midominio.info.</w:t>
+      </w:r>
+    </w:p>
+    <w:p>
+      <w:r>
+        <w:rPr>
+          <w:b/>
+        </w:rPr>
+        <w:t>Registro MX</w:t>
+      </w:r>
+      <w:r>
+        <w:t>: Se utiliza para asociar un nombre de dominio a una lista de servidores de correo para la recepción de emails. Nos interesa si queremos realizar redirecciones de nuestro correo o utilizar nuestro correo electrónico con otro proveedor.</w:t>
+      </w:r>
+    </w:p>
+    <w:p>
+      <w:r>
+        <w:rPr>
+          <w:b/>
+        </w:rPr>
+        <w:t>Registro SPF</w:t>
+      </w:r>
+      <w:r>
+        <w:t>: define qué servidores están autorizados para enviar correo electrónico con nuestro dominio.</w:t>
+      </w:r>
+    </w:p>
+    <w:p>
+      <w:r>
+        <w:t>Configurando adecuadamente estos registros podemos exprimir al máximo todas las funcionalidades que poseen las DNS de nuestro dominio.</w:t>
+      </w:r>
+    </w:p>
+    <w:p>
+      <w:bookmarkStart w:id="0" w:name="_GoBack"/>
+      <w:bookmarkEnd w:id="0"/>
+    </w:p>
     <w:sectPr>
       <w:pgSz w:w="12240" w:h="15840"/>
       <w:pgMar w:top="1417" w:right="1701" w:bottom="1417" w:left="1701" w:header="708" w:footer="708" w:gutter="0"/>

</xml_diff>

<commit_message>
Edicion de los apuntes.
"arquitectura" de la creacion de una pagina web
</commit_message>
<xml_diff>
--- a/Apuntes.docx
+++ b/Apuntes.docx
@@ -245,7 +245,7 @@
       <w:r>
         <w:t xml:space="preserve">: </w:t>
       </w:r>
-      <w:hyperlink r:id="rId4" w:history="1">
+      <w:hyperlink r:id="rId5" w:history="1">
         <w:r>
           <w:rPr>
             <w:rStyle w:val="Hipervnculo"/>
@@ -367,10 +367,220 @@
         <w:t>Configurando adecuadamente estos registros podemos exprimir al máximo todas las funcionalidades que poseen las DNS de nuestro dominio.</w:t>
       </w:r>
     </w:p>
-    <w:p>
+    <w:p/>
+    <w:p/>
+    <w:p/>
+    <w:p/>
+    <w:p>
+      <w:pPr>
+        <w:rPr>
+          <w:b/>
+        </w:rPr>
+      </w:pPr>
+    </w:p>
+    <w:p>
+      <w:pPr>
+        <w:rPr>
+          <w:b/>
+        </w:rPr>
+      </w:pPr>
+      <w:r>
+        <w:rPr>
+          <w:b/>
+        </w:rPr>
+        <w:t>Desarrollo WEB</w:t>
+      </w:r>
+    </w:p>
+    <w:p>
+      <w:r>
+        <w:t>El desarrollo está dividido en dos partes de programación que van unidas, pero tienen tecnologías diferentes</w:t>
+      </w:r>
+      <w:r>
+        <w:t xml:space="preserve"> (que funcionan de manera independiente):</w:t>
+      </w:r>
+    </w:p>
+    <w:p>
+      <w:pPr>
+        <w:rPr>
+          <w:b/>
+        </w:rPr>
+      </w:pPr>
+      <w:r>
+        <w:rPr>
+          <w:b/>
+        </w:rPr>
+        <w:t>Parte cliente</w:t>
+      </w:r>
+      <w:r>
+        <w:rPr>
+          <w:b/>
+        </w:rPr>
+        <w:t>:</w:t>
+      </w:r>
+      <w:r>
+        <w:rPr>
+          <w:b/>
+        </w:rPr>
+        <w:t xml:space="preserve"> (</w:t>
+      </w:r>
+      <w:proofErr w:type="spellStart"/>
+      <w:r>
+        <w:rPr>
+          <w:b/>
+        </w:rPr>
+        <w:t>frontend</w:t>
+      </w:r>
+      <w:proofErr w:type="spellEnd"/>
+      <w:r>
+        <w:rPr>
+          <w:b/>
+        </w:rPr>
+        <w:t>)</w:t>
+      </w:r>
+    </w:p>
+    <w:p>
+      <w:pPr>
+        <w:pStyle w:val="Prrafodelista"/>
+        <w:numPr>
+          <w:ilvl w:val="0"/>
+          <w:numId w:val="1"/>
+        </w:numPr>
+      </w:pPr>
+      <w:proofErr w:type="spellStart"/>
+      <w:r>
+        <w:t>Html</w:t>
+      </w:r>
+      <w:proofErr w:type="spellEnd"/>
+      <w:r>
+        <w:t xml:space="preserve"> y CSS: </w:t>
+      </w:r>
+      <w:r>
+        <w:tab/>
+      </w:r>
+      <w:r>
+        <w:tab/>
+        <w:t xml:space="preserve">creación de </w:t>
+      </w:r>
+      <w:proofErr w:type="spellStart"/>
+      <w:r>
+        <w:t>paginas</w:t>
+      </w:r>
+      <w:proofErr w:type="spellEnd"/>
+      <w:r>
+        <w:t xml:space="preserve"> web</w:t>
+      </w:r>
+    </w:p>
+    <w:p>
+      <w:pPr>
+        <w:pStyle w:val="Prrafodelista"/>
+        <w:numPr>
+          <w:ilvl w:val="0"/>
+          <w:numId w:val="1"/>
+        </w:numPr>
+      </w:pPr>
+      <w:r>
+        <w:t xml:space="preserve">Java script y DOM: </w:t>
+      </w:r>
+      <w:r>
+        <w:tab/>
+      </w:r>
+      <w:r>
+        <w:tab/>
+        <w:t>Para la creación de la parte cliente</w:t>
+      </w:r>
+    </w:p>
+    <w:p>
+      <w:pPr>
+        <w:rPr>
+          <w:b/>
+        </w:rPr>
+      </w:pPr>
+      <w:r>
+        <w:rPr>
+          <w:b/>
+        </w:rPr>
+        <w:t>Parte Servidor</w:t>
+      </w:r>
+      <w:r>
+        <w:rPr>
+          <w:b/>
+        </w:rPr>
+        <w:t>: (</w:t>
+      </w:r>
+      <w:proofErr w:type="spellStart"/>
+      <w:r>
+        <w:rPr>
+          <w:b/>
+        </w:rPr>
+        <w:t>backend</w:t>
+      </w:r>
+      <w:proofErr w:type="spellEnd"/>
+      <w:r>
+        <w:rPr>
+          <w:b/>
+        </w:rPr>
+        <w:t>)</w:t>
+      </w:r>
+    </w:p>
+    <w:p>
+      <w:pPr>
+        <w:pStyle w:val="Prrafodelista"/>
+        <w:numPr>
+          <w:ilvl w:val="0"/>
+          <w:numId w:val="1"/>
+        </w:numPr>
+      </w:pPr>
+      <w:r>
+        <w:t xml:space="preserve">Lenguajes de script (PHP, ASP, ASP.NET, JSP, Perl y </w:t>
+      </w:r>
+      <w:proofErr w:type="spellStart"/>
+      <w:r>
+        <w:t>Coldfusion</w:t>
+      </w:r>
+      <w:proofErr w:type="spellEnd"/>
+      <w:r>
+        <w:t>)</w:t>
+      </w:r>
+    </w:p>
+    <w:p>
+      <w:pPr>
+        <w:pStyle w:val="Prrafodelista"/>
+        <w:numPr>
+          <w:ilvl w:val="0"/>
+          <w:numId w:val="1"/>
+        </w:numPr>
+      </w:pPr>
+      <w:r>
+        <w:t>Diseño y desarrollo de bases de datos</w:t>
+      </w:r>
+    </w:p>
+    <w:p>
+      <w:pPr>
+        <w:pStyle w:val="Prrafodelista"/>
+        <w:numPr>
+          <w:ilvl w:val="0"/>
+          <w:numId w:val="1"/>
+        </w:numPr>
+      </w:pPr>
+      <w:r>
+        <w:t>Seguridad</w:t>
+      </w:r>
       <w:bookmarkStart w:id="0" w:name="_GoBack"/>
       <w:bookmarkEnd w:id="0"/>
     </w:p>
+    <w:p/>
+    <w:p>
+      <w:r>
+        <w:t>Pero cuando ambas interactúan se les suele llamar:</w:t>
+      </w:r>
+    </w:p>
+    <w:p>
+      <w:r>
+        <w:lastRenderedPageBreak/>
+        <w:t>Parte Cliente-Servidor</w:t>
+      </w:r>
+    </w:p>
+    <w:p/>
     <w:sectPr>
       <w:pgSz w:w="12240" w:h="15840"/>
       <w:pgMar w:top="1417" w:right="1701" w:bottom="1417" w:left="1701" w:header="708" w:footer="708" w:gutter="0"/>
@@ -379,6 +589,126 @@
     </w:sectPr>
   </w:body>
 </w:document>
+</file>
+
+<file path=word/numbering.xml><?xml version="1.0" encoding="utf-8"?>
+<w:numbering xmlns:wpc="http://schemas.microsoft.com/office/word/2010/wordprocessingCanvas" xmlns:cx="http://schemas.microsoft.com/office/drawing/2014/chartex" xmlns:mc="http://schemas.openxmlformats.org/markup-compatibility/2006" xmlns:o="urn:schemas-microsoft-com:office:office" xmlns:r="http://schemas.openxmlformats.org/officeDocument/2006/relationships" xmlns:m="http://schemas.openxmlformats.org/officeDocument/2006/math" xmlns:v="urn:schemas-microsoft-com:vml" xmlns:wp14="http://schemas.microsoft.com/office/word/2010/wordprocessingDrawing" xmlns:wp="http://schemas.openxmlformats.org/drawingml/2006/wordprocessingDrawing" xmlns:w10="urn:schemas-microsoft-com:office:word" xmlns:w="http://schemas.openxmlformats.org/wordprocessingml/2006/main" xmlns:w14="http://schemas.microsoft.com/office/word/2010/wordml" xmlns:w15="http://schemas.microsoft.com/office/word/2012/wordml" xmlns:w16se="http://schemas.microsoft.com/office/word/2015/wordml/symex" xmlns:wpg="http://schemas.microsoft.com/office/word/2010/wordprocessingGroup" xmlns:wpi="http://schemas.microsoft.com/office/word/2010/wordprocessingInk" xmlns:wne="http://schemas.microsoft.com/office/word/2006/wordml" xmlns:wps="http://schemas.microsoft.com/office/word/2010/wordprocessingShape" mc:Ignorable="w14 w15 w16se wp14">
+  <w:abstractNum w:abstractNumId="0" w15:restartNumberingAfterBreak="0">
+    <w:nsid w:val="6B6725A4"/>
+    <w:multiLevelType w:val="hybridMultilevel"/>
+    <w:tmpl w:val="16448B34"/>
+    <w:lvl w:ilvl="0" w:tplc="2A1E4792">
+      <w:numFmt w:val="bullet"/>
+      <w:lvlText w:val="-"/>
+      <w:lvlJc w:val="left"/>
+      <w:pPr>
+        <w:ind w:left="1065" w:hanging="360"/>
+      </w:pPr>
+      <w:rPr>
+        <w:rFonts w:ascii="Calibri" w:eastAsiaTheme="minorHAnsi" w:hAnsi="Calibri" w:cs="Calibri" w:hint="default"/>
+      </w:rPr>
+    </w:lvl>
+    <w:lvl w:ilvl="1" w:tplc="240A0003" w:tentative="1">
+      <w:start w:val="1"/>
+      <w:numFmt w:val="bullet"/>
+      <w:lvlText w:val="o"/>
+      <w:lvlJc w:val="left"/>
+      <w:pPr>
+        <w:ind w:left="1785" w:hanging="360"/>
+      </w:pPr>
+      <w:rPr>
+        <w:rFonts w:ascii="Courier New" w:hAnsi="Courier New" w:cs="Courier New" w:hint="default"/>
+      </w:rPr>
+    </w:lvl>
+    <w:lvl w:ilvl="2" w:tplc="240A0005" w:tentative="1">
+      <w:start w:val="1"/>
+      <w:numFmt w:val="bullet"/>
+      <w:lvlText w:val=""/>
+      <w:lvlJc w:val="left"/>
+      <w:pPr>
+        <w:ind w:left="2505" w:hanging="360"/>
+      </w:pPr>
+      <w:rPr>
+        <w:rFonts w:ascii="Wingdings" w:hAnsi="Wingdings" w:hint="default"/>
+      </w:rPr>
+    </w:lvl>
+    <w:lvl w:ilvl="3" w:tplc="240A0001" w:tentative="1">
+      <w:start w:val="1"/>
+      <w:numFmt w:val="bullet"/>
+      <w:lvlText w:val=""/>
+      <w:lvlJc w:val="left"/>
+      <w:pPr>
+        <w:ind w:left="3225" w:hanging="360"/>
+      </w:pPr>
+      <w:rPr>
+        <w:rFonts w:ascii="Symbol" w:hAnsi="Symbol" w:hint="default"/>
+      </w:rPr>
+    </w:lvl>
+    <w:lvl w:ilvl="4" w:tplc="240A0003" w:tentative="1">
+      <w:start w:val="1"/>
+      <w:numFmt w:val="bullet"/>
+      <w:lvlText w:val="o"/>
+      <w:lvlJc w:val="left"/>
+      <w:pPr>
+        <w:ind w:left="3945" w:hanging="360"/>
+      </w:pPr>
+      <w:rPr>
+        <w:rFonts w:ascii="Courier New" w:hAnsi="Courier New" w:cs="Courier New" w:hint="default"/>
+      </w:rPr>
+    </w:lvl>
+    <w:lvl w:ilvl="5" w:tplc="240A0005" w:tentative="1">
+      <w:start w:val="1"/>
+      <w:numFmt w:val="bullet"/>
+      <w:lvlText w:val=""/>
+      <w:lvlJc w:val="left"/>
+      <w:pPr>
+        <w:ind w:left="4665" w:hanging="360"/>
+      </w:pPr>
+      <w:rPr>
+        <w:rFonts w:ascii="Wingdings" w:hAnsi="Wingdings" w:hint="default"/>
+      </w:rPr>
+    </w:lvl>
+    <w:lvl w:ilvl="6" w:tplc="240A0001" w:tentative="1">
+      <w:start w:val="1"/>
+      <w:numFmt w:val="bullet"/>
+      <w:lvlText w:val=""/>
+      <w:lvlJc w:val="left"/>
+      <w:pPr>
+        <w:ind w:left="5385" w:hanging="360"/>
+      </w:pPr>
+      <w:rPr>
+        <w:rFonts w:ascii="Symbol" w:hAnsi="Symbol" w:hint="default"/>
+      </w:rPr>
+    </w:lvl>
+    <w:lvl w:ilvl="7" w:tplc="240A0003" w:tentative="1">
+      <w:start w:val="1"/>
+      <w:numFmt w:val="bullet"/>
+      <w:lvlText w:val="o"/>
+      <w:lvlJc w:val="left"/>
+      <w:pPr>
+        <w:ind w:left="6105" w:hanging="360"/>
+      </w:pPr>
+      <w:rPr>
+        <w:rFonts w:ascii="Courier New" w:hAnsi="Courier New" w:cs="Courier New" w:hint="default"/>
+      </w:rPr>
+    </w:lvl>
+    <w:lvl w:ilvl="8" w:tplc="240A0005" w:tentative="1">
+      <w:start w:val="1"/>
+      <w:numFmt w:val="bullet"/>
+      <w:lvlText w:val=""/>
+      <w:lvlJc w:val="left"/>
+      <w:pPr>
+        <w:ind w:left="6825" w:hanging="360"/>
+      </w:pPr>
+      <w:rPr>
+        <w:rFonts w:ascii="Wingdings" w:hAnsi="Wingdings" w:hint="default"/>
+      </w:rPr>
+    </w:lvl>
+  </w:abstractNum>
+  <w:num w:numId="1">
+    <w:abstractNumId w:val="0"/>
+  </w:num>
+</w:numbering>
 </file>
 
 <file path=word/styles.xml><?xml version="1.0" encoding="utf-8"?>
@@ -813,6 +1143,17 @@
       <w:u w:val="single"/>
     </w:rPr>
   </w:style>
+  <w:style w:type="paragraph" w:styleId="Prrafodelista">
+    <w:name w:val="List Paragraph"/>
+    <w:basedOn w:val="Normal"/>
+    <w:uiPriority w:val="34"/>
+    <w:qFormat/>
+    <w:rsid w:val="00DE5DDF"/>
+    <w:pPr>
+      <w:ind w:left="720"/>
+      <w:contextualSpacing/>
+    </w:pPr>
+  </w:style>
 </w:styles>
 </file>
 

</xml_diff>